<commit_message>
deployed the instance to amazon ec2
</commit_message>
<xml_diff>
--- a/documents/Amazon EC2 Setup Deployment Manual.docx
+++ b/documents/Amazon EC2 Setup Deployment Manual.docx
@@ -26,33 +26,11 @@
           <w:rFonts w:cstheme="minorHAnsi"/>
         </w:rPr>
       </w:pPr>
-      <w:proofErr w:type="spellStart"/>
-      <w:r>
-        <w:rPr>
-          <w:rFonts w:cstheme="minorHAnsi"/>
-        </w:rPr>
-        <w:t>ssh</w:t>
-      </w:r>
-      <w:proofErr w:type="spellEnd"/>
-      <w:r>
-        <w:rPr>
-          <w:rFonts w:cstheme="minorHAnsi"/>
-        </w:rPr>
-        <w:t xml:space="preserve"> -</w:t>
-      </w:r>
-      <w:proofErr w:type="spellStart"/>
-      <w:r>
-        <w:rPr>
-          <w:rFonts w:cstheme="minorHAnsi"/>
-        </w:rPr>
-        <w:t>i</w:t>
-      </w:r>
-      <w:proofErr w:type="spellEnd"/>
-      <w:r>
-        <w:rPr>
-          <w:rFonts w:cstheme="minorHAnsi"/>
-        </w:rPr>
-        <w:t xml:space="preserve"> "kqi-aws-2017.pem" </w:t>
+      <w:r>
+        <w:rPr>
+          <w:rFonts w:cstheme="minorHAnsi"/>
+        </w:rPr>
+        <w:t xml:space="preserve">ssh -i "kqi-aws-2017.pem" </w:t>
       </w:r>
       <w:hyperlink r:id="rId5" w:history="1">
         <w:r>
@@ -98,16 +76,8 @@
         <w:rPr>
           <w:rFonts w:cstheme="minorHAnsi"/>
         </w:rPr>
-        <w:t>Cd ~/</w:t>
-      </w:r>
-      <w:proofErr w:type="spellStart"/>
-      <w:r>
-        <w:rPr>
-          <w:rFonts w:cstheme="minorHAnsi"/>
-        </w:rPr>
-        <w:t>umlx</w:t>
-      </w:r>
-      <w:proofErr w:type="spellEnd"/>
+        <w:t>Cd ~/umlx</w:t>
+      </w:r>
     </w:p>
     <w:p>
       <w:pPr>
@@ -124,21 +94,7 @@
         <w:rPr>
           <w:rFonts w:cstheme="minorHAnsi"/>
         </w:rPr>
-        <w:t xml:space="preserve">Use </w:t>
-      </w:r>
-      <w:proofErr w:type="spellStart"/>
-      <w:r>
-        <w:rPr>
-          <w:rFonts w:cstheme="minorHAnsi"/>
-        </w:rPr>
-        <w:t>git</w:t>
-      </w:r>
-      <w:proofErr w:type="spellEnd"/>
-      <w:r>
-        <w:rPr>
-          <w:rFonts w:cstheme="minorHAnsi"/>
-        </w:rPr>
-        <w:t xml:space="preserve"> to update the project:</w:t>
+        <w:t>Use git to update the project:</w:t>
       </w:r>
     </w:p>
     <w:p>
@@ -152,19 +108,11 @@
           <w:rFonts w:cstheme="minorHAnsi"/>
         </w:rPr>
       </w:pPr>
-      <w:proofErr w:type="spellStart"/>
-      <w:r>
-        <w:rPr>
-          <w:rFonts w:cstheme="minorHAnsi"/>
-        </w:rPr>
-        <w:t>Git</w:t>
-      </w:r>
-      <w:proofErr w:type="spellEnd"/>
-      <w:r>
-        <w:rPr>
-          <w:rFonts w:cstheme="minorHAnsi"/>
-        </w:rPr>
-        <w:t xml:space="preserve"> status</w:t>
+      <w:r>
+        <w:rPr>
+          <w:rFonts w:cstheme="minorHAnsi"/>
+        </w:rPr>
+        <w:t>Git status</w:t>
       </w:r>
     </w:p>
     <w:p>
@@ -178,33 +126,11 @@
           <w:rFonts w:cstheme="minorHAnsi"/>
         </w:rPr>
       </w:pPr>
-      <w:proofErr w:type="spellStart"/>
-      <w:r>
-        <w:rPr>
-          <w:rFonts w:cstheme="minorHAnsi"/>
-        </w:rPr>
-        <w:t>Git</w:t>
-      </w:r>
-      <w:proofErr w:type="spellEnd"/>
-      <w:r>
-        <w:rPr>
-          <w:rFonts w:cstheme="minorHAnsi"/>
-        </w:rPr>
-        <w:t xml:space="preserve"> pull origin master. (</w:t>
-      </w:r>
-      <w:proofErr w:type="gramStart"/>
-      <w:r>
-        <w:rPr>
-          <w:rFonts w:cstheme="minorHAnsi"/>
-        </w:rPr>
-        <w:t>make</w:t>
-      </w:r>
-      <w:proofErr w:type="gramEnd"/>
-      <w:r>
-        <w:rPr>
-          <w:rFonts w:cstheme="minorHAnsi"/>
-        </w:rPr>
-        <w:t xml:space="preserve"> sure your current branch is the master branch before do this).</w:t>
+      <w:r>
+        <w:rPr>
+          <w:rFonts w:cstheme="minorHAnsi"/>
+        </w:rPr>
+        <w:t>Git pull origin master. (make sure your current branch is the master branch before do this).</w:t>
       </w:r>
     </w:p>
     <w:p>
@@ -260,224 +186,313 @@
         </w:rPr>
         <w:t>Find the line “</w:t>
       </w:r>
-      <w:proofErr w:type="spellStart"/>
       <w:r>
         <w:rPr>
           <w:rFonts w:cstheme="minorHAnsi"/>
           <w:sz w:val="18"/>
           <w:szCs w:val="18"/>
         </w:rPr>
-        <w:t>var</w:t>
-      </w:r>
-      <w:proofErr w:type="spellEnd"/>
+        <w:t>var server = app.listen(8081,'0.0.0.0', function () {“, to make sure the ip address is 0.0.0.0</w:t>
+      </w:r>
+    </w:p>
+    <w:p>
+      <w:pPr>
+        <w:pStyle w:val="ListParagraph"/>
+        <w:numPr>
+          <w:ilvl w:val="0"/>
+          <w:numId w:val="1"/>
+        </w:numPr>
+        <w:rPr>
+          <w:rFonts w:cstheme="minorHAnsi"/>
+        </w:rPr>
+      </w:pPr>
       <w:r>
         <w:rPr>
           <w:rFonts w:cstheme="minorHAnsi"/>
           <w:sz w:val="18"/>
           <w:szCs w:val="18"/>
         </w:rPr>
-        <w:t xml:space="preserve"> server = </w:t>
-      </w:r>
-      <w:proofErr w:type="spellStart"/>
+        <w:t>Test the pulled version.</w:t>
+      </w:r>
+    </w:p>
+    <w:p>
+      <w:pPr>
+        <w:pStyle w:val="ListParagraph"/>
+        <w:numPr>
+          <w:ilvl w:val="1"/>
+          <w:numId w:val="1"/>
+        </w:numPr>
+        <w:rPr>
+          <w:rFonts w:cstheme="minorHAnsi"/>
+        </w:rPr>
+      </w:pPr>
       <w:r>
         <w:rPr>
           <w:rFonts w:cstheme="minorHAnsi"/>
           <w:sz w:val="18"/>
           <w:szCs w:val="18"/>
         </w:rPr>
-        <w:t>app.listen</w:t>
-      </w:r>
-      <w:proofErr w:type="spellEnd"/>
+        <w:t>Use “node UMLxServices.js” to start the service.</w:t>
+      </w:r>
+    </w:p>
+    <w:p>
+      <w:pPr>
+        <w:pStyle w:val="ListParagraph"/>
+        <w:numPr>
+          <w:ilvl w:val="1"/>
+          <w:numId w:val="1"/>
+        </w:numPr>
+        <w:rPr>
+          <w:rFonts w:cstheme="minorHAnsi"/>
+        </w:rPr>
+      </w:pPr>
       <w:r>
         <w:rPr>
           <w:rFonts w:cstheme="minorHAnsi"/>
           <w:sz w:val="18"/>
           <w:szCs w:val="18"/>
         </w:rPr>
-        <w:t>(8081,'0.0.0.0', function () {</w:t>
-      </w:r>
+        <w:t>Access the tool from public internet, and try throughout the functionality, for example, the upload functionality, if the charts are displayed corrected. Search the errors in the output of the terminal.</w:t>
+      </w:r>
+    </w:p>
+    <w:p>
+      <w:pPr>
+        <w:pStyle w:val="ListParagraph"/>
+        <w:numPr>
+          <w:ilvl w:val="0"/>
+          <w:numId w:val="1"/>
+        </w:numPr>
+        <w:rPr>
+          <w:rFonts w:cstheme="minorHAnsi"/>
+        </w:rPr>
+      </w:pPr>
       <w:r>
         <w:rPr>
           <w:rFonts w:cstheme="minorHAnsi"/>
           <w:sz w:val="18"/>
           <w:szCs w:val="18"/>
         </w:rPr>
-        <w:t xml:space="preserve">“, to make sure the </w:t>
-      </w:r>
-      <w:proofErr w:type="spellStart"/>
+        <w:t>Start the UMLxServices.js in the backend.</w:t>
+      </w:r>
+    </w:p>
+    <w:p>
+      <w:pPr>
+        <w:pStyle w:val="ListParagraph"/>
+        <w:numPr>
+          <w:ilvl w:val="1"/>
+          <w:numId w:val="1"/>
+        </w:numPr>
+        <w:rPr>
+          <w:rFonts w:cstheme="minorHAnsi"/>
+        </w:rPr>
+      </w:pPr>
       <w:r>
         <w:rPr>
           <w:rFonts w:cstheme="minorHAnsi"/>
           <w:sz w:val="18"/>
           <w:szCs w:val="18"/>
         </w:rPr>
-        <w:t>ip</w:t>
-      </w:r>
-      <w:proofErr w:type="spellEnd"/>
+        <w:t>After you have test the version and gather all the problems and errors. Stop the UMLxServices you started in step 5.</w:t>
+      </w:r>
+    </w:p>
+    <w:p>
+      <w:pPr>
+        <w:pStyle w:val="ListParagraph"/>
+        <w:numPr>
+          <w:ilvl w:val="1"/>
+          <w:numId w:val="1"/>
+        </w:numPr>
+        <w:rPr>
+          <w:rFonts w:asciiTheme="majorHAnsi" w:hAnsiTheme="majorHAnsi" w:cstheme="majorHAnsi"/>
+        </w:rPr>
+      </w:pPr>
       <w:r>
         <w:rPr>
           <w:rFonts w:cstheme="minorHAnsi"/>
           <w:sz w:val="18"/>
           <w:szCs w:val="18"/>
         </w:rPr>
-        <w:t xml:space="preserve"> address is 0.0.0.0</w:t>
-      </w:r>
-    </w:p>
-    <w:p>
-      <w:pPr>
-        <w:pStyle w:val="ListParagraph"/>
-        <w:numPr>
-          <w:ilvl w:val="0"/>
-          <w:numId w:val="1"/>
-        </w:numPr>
-        <w:rPr>
-          <w:rFonts w:cstheme="minorHAnsi"/>
-        </w:rPr>
-      </w:pPr>
-      <w:r>
-        <w:rPr>
-          <w:rFonts w:cstheme="minorHAnsi"/>
+        <w:t>Use “forever start UMLxServices.js” to start the services in the backend. Also, you may want to make sure currently the services are not started in the backend using “forever stop UMLxServices.js” before you start</w:t>
+      </w:r>
+      <w:r>
+        <w:rPr>
+          <w:rFonts w:asciiTheme="majorHAnsi" w:hAnsiTheme="majorHAnsi" w:cstheme="majorHAnsi"/>
           <w:sz w:val="18"/>
           <w:szCs w:val="18"/>
         </w:rPr>
-        <w:t>Test the pulled version.</w:t>
-      </w:r>
-    </w:p>
-    <w:p>
-      <w:pPr>
-        <w:pStyle w:val="ListParagraph"/>
-        <w:numPr>
-          <w:ilvl w:val="1"/>
-          <w:numId w:val="1"/>
-        </w:numPr>
-        <w:rPr>
-          <w:rFonts w:cstheme="minorHAnsi"/>
-        </w:rPr>
-      </w:pPr>
-      <w:r>
-        <w:rPr>
-          <w:rFonts w:cstheme="minorHAnsi"/>
-          <w:sz w:val="18"/>
-          <w:szCs w:val="18"/>
-        </w:rPr>
-        <w:t>Use “node UMLxServices.js” to start the service.</w:t>
-      </w:r>
-    </w:p>
-    <w:p>
-      <w:pPr>
-        <w:pStyle w:val="ListParagraph"/>
-        <w:numPr>
-          <w:ilvl w:val="1"/>
-          <w:numId w:val="1"/>
-        </w:numPr>
-        <w:rPr>
-          <w:rFonts w:cstheme="minorHAnsi"/>
-        </w:rPr>
-      </w:pPr>
-      <w:r>
-        <w:rPr>
-          <w:rFonts w:cstheme="minorHAnsi"/>
-          <w:sz w:val="18"/>
-          <w:szCs w:val="18"/>
-        </w:rPr>
-        <w:t>Access the tool from public internet</w:t>
+        <w:t xml:space="preserve"> it.</w:t>
+      </w:r>
+    </w:p>
+    <w:p>
+      <w:pPr>
+        <w:rPr>
+          <w:rFonts w:asciiTheme="majorHAnsi" w:hAnsiTheme="majorHAnsi" w:cstheme="majorHAnsi"/>
+        </w:rPr>
+      </w:pPr>
+    </w:p>
+    <w:p>
+      <w:pPr>
+        <w:pStyle w:val="ListParagraph"/>
+        <w:numPr>
+          <w:ilvl w:val="0"/>
+          <w:numId w:val="3"/>
+        </w:numPr>
+        <w:rPr>
+          <w:rFonts w:asciiTheme="majorHAnsi" w:hAnsiTheme="majorHAnsi" w:cstheme="majorHAnsi"/>
+        </w:rPr>
+      </w:pPr>
+      <w:r>
+        <w:rPr>
+          <w:rFonts w:asciiTheme="majorHAnsi" w:hAnsiTheme="majorHAnsi" w:cstheme="majorHAnsi"/>
+        </w:rPr>
+        <w:t>After a git pull from the github repository. The following folders can be deleted to solve the space:</w:t>
+      </w:r>
+    </w:p>
+    <w:p>
+      <w:pPr>
+        <w:pStyle w:val="ListParagraph"/>
+        <w:numPr>
+          <w:ilvl w:val="1"/>
+          <w:numId w:val="3"/>
+        </w:numPr>
+        <w:rPr>
+          <w:rFonts w:asciiTheme="majorHAnsi" w:hAnsiTheme="majorHAnsi" w:cstheme="majorHAnsi"/>
+        </w:rPr>
+      </w:pPr>
+      <w:r>
+        <w:rPr>
+          <w:rFonts w:asciiTheme="majorHAnsi" w:hAnsiTheme="majorHAnsi" w:cstheme="majorHAnsi"/>
+        </w:rPr>
+        <w:t>Backup</w:t>
+      </w:r>
+    </w:p>
+    <w:p>
+      <w:pPr>
+        <w:pStyle w:val="ListParagraph"/>
+        <w:numPr>
+          <w:ilvl w:val="1"/>
+          <w:numId w:val="3"/>
+        </w:numPr>
+        <w:rPr>
+          <w:rFonts w:asciiTheme="majorHAnsi" w:hAnsiTheme="majorHAnsi" w:cstheme="majorHAnsi"/>
+        </w:rPr>
+      </w:pPr>
+      <w:r>
+        <w:rPr>
+          <w:rFonts w:asciiTheme="majorHAnsi" w:hAnsiTheme="majorHAnsi" w:cstheme="majorHAnsi"/>
+        </w:rPr>
+        <w:t>Backup_kqi</w:t>
+      </w:r>
+    </w:p>
+    <w:p>
+      <w:pPr>
+        <w:pStyle w:val="ListParagraph"/>
+        <w:numPr>
+          <w:ilvl w:val="1"/>
+          <w:numId w:val="3"/>
+        </w:numPr>
+        <w:rPr>
+          <w:rFonts w:asciiTheme="majorHAnsi" w:hAnsiTheme="majorHAnsi" w:cstheme="majorHAnsi"/>
+        </w:rPr>
+      </w:pPr>
+      <w:r>
+        <w:rPr>
+          <w:rFonts w:asciiTheme="majorHAnsi" w:hAnsiTheme="majorHAnsi" w:cstheme="majorHAnsi"/>
+        </w:rPr>
+        <w:t>Data</w:t>
+      </w:r>
+    </w:p>
+    <w:p>
+      <w:pPr>
+        <w:pStyle w:val="ListParagraph"/>
+        <w:numPr>
+          <w:ilvl w:val="1"/>
+          <w:numId w:val="3"/>
+        </w:numPr>
+        <w:rPr>
+          <w:rFonts w:asciiTheme="majorHAnsi" w:hAnsiTheme="majorHAnsi" w:cstheme="majorHAnsi"/>
+        </w:rPr>
+      </w:pPr>
+      <w:r>
+        <w:rPr>
+          <w:rFonts w:asciiTheme="majorHAnsi" w:hAnsiTheme="majorHAnsi" w:cstheme="majorHAnsi"/>
+        </w:rPr>
+        <w:t>Database_backups</w:t>
+      </w:r>
+    </w:p>
+    <w:p>
+      <w:pPr>
+        <w:pStyle w:val="ListParagraph"/>
+        <w:numPr>
+          <w:ilvl w:val="1"/>
+          <w:numId w:val="3"/>
+        </w:numPr>
+        <w:rPr>
+          <w:rFonts w:asciiTheme="majorHAnsi" w:hAnsiTheme="majorHAnsi" w:cstheme="majorHAnsi"/>
+        </w:rPr>
+      </w:pPr>
+      <w:r>
+        <w:rPr>
+          <w:rFonts w:asciiTheme="majorHAnsi" w:hAnsiTheme="majorHAnsi" w:cstheme="majorHAnsi"/>
+        </w:rPr>
+        <w:t>Debug</w:t>
+      </w:r>
+    </w:p>
+    <w:p>
+      <w:pPr>
+        <w:pStyle w:val="ListParagraph"/>
+        <w:numPr>
+          <w:ilvl w:val="1"/>
+          <w:numId w:val="3"/>
+        </w:numPr>
+        <w:rPr>
+          <w:rFonts w:asciiTheme="majorHAnsi" w:hAnsiTheme="majorHAnsi" w:cstheme="majorHAnsi"/>
+        </w:rPr>
+      </w:pPr>
+      <w:r>
+        <w:rPr>
+          <w:rFonts w:asciiTheme="majorHAnsi" w:hAnsiTheme="majorHAnsi" w:cstheme="majorHAnsi"/>
+        </w:rPr>
+        <w:t>Diagnostic.data</w:t>
+      </w:r>
+    </w:p>
+    <w:p>
+      <w:pPr>
+        <w:pStyle w:val="ListParagraph"/>
+        <w:numPr>
+          <w:ilvl w:val="1"/>
+          <w:numId w:val="3"/>
+        </w:numPr>
+        <w:rPr>
+          <w:rFonts w:asciiTheme="majorHAnsi" w:hAnsiTheme="majorHAnsi" w:cstheme="majorHAnsi"/>
+        </w:rPr>
+      </w:pPr>
+      <w:r>
+        <w:rPr>
+          <w:rFonts w:asciiTheme="majorHAnsi" w:hAnsiTheme="majorHAnsi" w:cstheme="majorHAnsi"/>
+        </w:rPr>
+        <w:t>Dump</w:t>
+      </w:r>
+    </w:p>
+    <w:p>
+      <w:pPr>
+        <w:pStyle w:val="ListParagraph"/>
+        <w:numPr>
+          <w:ilvl w:val="1"/>
+          <w:numId w:val="3"/>
+        </w:numPr>
+        <w:rPr>
+          <w:rFonts w:asciiTheme="majorHAnsi" w:hAnsiTheme="majorHAnsi" w:cstheme="majorHAnsi"/>
+        </w:rPr>
+      </w:pPr>
+      <w:r>
+        <w:rPr>
+          <w:rFonts w:asciiTheme="majorHAnsi" w:hAnsiTheme="majorHAnsi" w:cstheme="majorHAnsi"/>
+        </w:rPr>
+        <w:t>Temp</w:t>
       </w:r>
       <w:bookmarkStart w:id="0" w:name="_GoBack"/>
       <w:bookmarkEnd w:id="0"/>
-      <w:r>
-        <w:rPr>
-          <w:rFonts w:cstheme="minorHAnsi"/>
-          <w:sz w:val="18"/>
-          <w:szCs w:val="18"/>
-        </w:rPr>
-        <w:t>, and try throughout the functionality, for example, the upload functionality, if the charts are displayed corrected. Search the errors in the output of the terminal.</w:t>
-      </w:r>
-    </w:p>
-    <w:p>
-      <w:pPr>
-        <w:pStyle w:val="ListParagraph"/>
-        <w:numPr>
-          <w:ilvl w:val="0"/>
-          <w:numId w:val="1"/>
-        </w:numPr>
-        <w:rPr>
-          <w:rFonts w:cstheme="minorHAnsi"/>
-        </w:rPr>
-      </w:pPr>
-      <w:r>
-        <w:rPr>
-          <w:rFonts w:cstheme="minorHAnsi"/>
-          <w:sz w:val="18"/>
-          <w:szCs w:val="18"/>
-        </w:rPr>
-        <w:t>Start the UMLxServices.js in the backend.</w:t>
-      </w:r>
-    </w:p>
-    <w:p>
-      <w:pPr>
-        <w:pStyle w:val="ListParagraph"/>
-        <w:numPr>
-          <w:ilvl w:val="1"/>
-          <w:numId w:val="1"/>
-        </w:numPr>
-        <w:rPr>
-          <w:rFonts w:cstheme="minorHAnsi"/>
-        </w:rPr>
-      </w:pPr>
-      <w:r>
-        <w:rPr>
-          <w:rFonts w:cstheme="minorHAnsi"/>
-          <w:sz w:val="18"/>
-          <w:szCs w:val="18"/>
-        </w:rPr>
-        <w:t xml:space="preserve">After you have test the version and gather all the problems and errors. Stop the </w:t>
-      </w:r>
-      <w:proofErr w:type="spellStart"/>
-      <w:r>
-        <w:rPr>
-          <w:rFonts w:cstheme="minorHAnsi"/>
-          <w:sz w:val="18"/>
-          <w:szCs w:val="18"/>
-        </w:rPr>
-        <w:t>UMLxServices</w:t>
-      </w:r>
-      <w:proofErr w:type="spellEnd"/>
-      <w:r>
-        <w:rPr>
-          <w:rFonts w:cstheme="minorHAnsi"/>
-          <w:sz w:val="18"/>
-          <w:szCs w:val="18"/>
-        </w:rPr>
-        <w:t xml:space="preserve"> you started in step 5.</w:t>
-      </w:r>
-    </w:p>
-    <w:p>
-      <w:pPr>
-        <w:pStyle w:val="ListParagraph"/>
-        <w:numPr>
-          <w:ilvl w:val="1"/>
-          <w:numId w:val="1"/>
-        </w:numPr>
-        <w:rPr>
-          <w:rFonts w:asciiTheme="majorHAnsi" w:hAnsiTheme="majorHAnsi" w:cstheme="majorHAnsi"/>
-        </w:rPr>
-      </w:pPr>
-      <w:r>
-        <w:rPr>
-          <w:rFonts w:cstheme="minorHAnsi"/>
-          <w:sz w:val="18"/>
-          <w:szCs w:val="18"/>
-        </w:rPr>
-        <w:t>Use “forever start UMLxServices.js” to start the services in the backend. Also, you may want to make sure currently the services are not started in the backend using “forever stop UMLxServices.js” before you start</w:t>
-      </w:r>
-      <w:r>
-        <w:rPr>
-          <w:rFonts w:asciiTheme="majorHAnsi" w:hAnsiTheme="majorHAnsi" w:cstheme="majorHAnsi"/>
-          <w:sz w:val="18"/>
-          <w:szCs w:val="18"/>
-        </w:rPr>
-        <w:t xml:space="preserve"> it.</w:t>
-      </w:r>
     </w:p>
     <w:sectPr>
       <w:pgSz w:w="12240" w:h="15840"/>
@@ -491,7 +506,7 @@
 
 <file path=word/numbering.xml><?xml version="1.0" encoding="utf-8"?>
 <w:numbering xmlns:wpc="http://schemas.microsoft.com/office/word/2010/wordprocessingCanvas" xmlns:mc="http://schemas.openxmlformats.org/markup-compatibility/2006" xmlns:o="urn:schemas-microsoft-com:office:office" xmlns:r="http://schemas.openxmlformats.org/officeDocument/2006/relationships" xmlns:m="http://schemas.openxmlformats.org/officeDocument/2006/math" xmlns:v="urn:schemas-microsoft-com:vml" xmlns:wp14="http://schemas.microsoft.com/office/word/2010/wordprocessingDrawing" xmlns:wp="http://schemas.openxmlformats.org/drawingml/2006/wordprocessingDrawing" xmlns:w10="urn:schemas-microsoft-com:office:word" xmlns:w="http://schemas.openxmlformats.org/wordprocessingml/2006/main" xmlns:w14="http://schemas.microsoft.com/office/word/2010/wordml" xmlns:w15="http://schemas.microsoft.com/office/word/2012/wordml" xmlns:wpg="http://schemas.microsoft.com/office/word/2010/wordprocessingGroup" xmlns:wpi="http://schemas.microsoft.com/office/word/2010/wordprocessingInk" xmlns:wne="http://schemas.microsoft.com/office/word/2006/wordml" xmlns:wps="http://schemas.microsoft.com/office/word/2010/wordprocessingShape" mc:Ignorable="w14 w15 wp14">
-  <w:abstractNum w:abstractNumId="0">
+  <w:abstractNum w:abstractNumId="0" w15:restartNumberingAfterBreak="0">
     <w:nsid w:val="0C4C0370"/>
     <w:multiLevelType w:val="hybridMultilevel"/>
     <w:tmpl w:val="F0D8254A"/>
@@ -583,7 +598,7 @@
       </w:pPr>
     </w:lvl>
   </w:abstractNum>
-  <w:abstractNum w:abstractNumId="1">
+  <w:abstractNum w:abstractNumId="1" w15:restartNumberingAfterBreak="0">
     <w:nsid w:val="6AA879EF"/>
     <w:multiLevelType w:val="multilevel"/>
     <w:tmpl w:val="28186974"/>
@@ -729,6 +744,118 @@
       <w:rPr>
         <w:rFonts w:ascii="Wingdings" w:hAnsi="Wingdings" w:hint="default"/>
         <w:sz w:val="20"/>
+      </w:rPr>
+    </w:lvl>
+  </w:abstractNum>
+  <w:abstractNum w:abstractNumId="2" w15:restartNumberingAfterBreak="0">
+    <w:nsid w:val="6EFD22F9"/>
+    <w:multiLevelType w:val="hybridMultilevel"/>
+    <w:tmpl w:val="C2864512"/>
+    <w:lvl w:ilvl="0" w:tplc="604EF384">
+      <w:numFmt w:val="bullet"/>
+      <w:lvlText w:val=""/>
+      <w:lvlJc w:val="left"/>
+      <w:pPr>
+        <w:ind w:left="720" w:hanging="360"/>
+      </w:pPr>
+      <w:rPr>
+        <w:rFonts w:ascii="Symbol" w:eastAsiaTheme="minorEastAsia" w:hAnsi="Symbol" w:cstheme="majorHAnsi" w:hint="default"/>
+      </w:rPr>
+    </w:lvl>
+    <w:lvl w:ilvl="1" w:tplc="04090003">
+      <w:start w:val="1"/>
+      <w:numFmt w:val="bullet"/>
+      <w:lvlText w:val="o"/>
+      <w:lvlJc w:val="left"/>
+      <w:pPr>
+        <w:ind w:left="1440" w:hanging="360"/>
+      </w:pPr>
+      <w:rPr>
+        <w:rFonts w:ascii="Courier New" w:hAnsi="Courier New" w:cs="Courier New" w:hint="default"/>
+      </w:rPr>
+    </w:lvl>
+    <w:lvl w:ilvl="2" w:tplc="04090005" w:tentative="1">
+      <w:start w:val="1"/>
+      <w:numFmt w:val="bullet"/>
+      <w:lvlText w:val=""/>
+      <w:lvlJc w:val="left"/>
+      <w:pPr>
+        <w:ind w:left="2160" w:hanging="360"/>
+      </w:pPr>
+      <w:rPr>
+        <w:rFonts w:ascii="Wingdings" w:hAnsi="Wingdings" w:hint="default"/>
+      </w:rPr>
+    </w:lvl>
+    <w:lvl w:ilvl="3" w:tplc="04090001" w:tentative="1">
+      <w:start w:val="1"/>
+      <w:numFmt w:val="bullet"/>
+      <w:lvlText w:val=""/>
+      <w:lvlJc w:val="left"/>
+      <w:pPr>
+        <w:ind w:left="2880" w:hanging="360"/>
+      </w:pPr>
+      <w:rPr>
+        <w:rFonts w:ascii="Symbol" w:hAnsi="Symbol" w:hint="default"/>
+      </w:rPr>
+    </w:lvl>
+    <w:lvl w:ilvl="4" w:tplc="04090003" w:tentative="1">
+      <w:start w:val="1"/>
+      <w:numFmt w:val="bullet"/>
+      <w:lvlText w:val="o"/>
+      <w:lvlJc w:val="left"/>
+      <w:pPr>
+        <w:ind w:left="3600" w:hanging="360"/>
+      </w:pPr>
+      <w:rPr>
+        <w:rFonts w:ascii="Courier New" w:hAnsi="Courier New" w:cs="Courier New" w:hint="default"/>
+      </w:rPr>
+    </w:lvl>
+    <w:lvl w:ilvl="5" w:tplc="04090005" w:tentative="1">
+      <w:start w:val="1"/>
+      <w:numFmt w:val="bullet"/>
+      <w:lvlText w:val=""/>
+      <w:lvlJc w:val="left"/>
+      <w:pPr>
+        <w:ind w:left="4320" w:hanging="360"/>
+      </w:pPr>
+      <w:rPr>
+        <w:rFonts w:ascii="Wingdings" w:hAnsi="Wingdings" w:hint="default"/>
+      </w:rPr>
+    </w:lvl>
+    <w:lvl w:ilvl="6" w:tplc="04090001" w:tentative="1">
+      <w:start w:val="1"/>
+      <w:numFmt w:val="bullet"/>
+      <w:lvlText w:val=""/>
+      <w:lvlJc w:val="left"/>
+      <w:pPr>
+        <w:ind w:left="5040" w:hanging="360"/>
+      </w:pPr>
+      <w:rPr>
+        <w:rFonts w:ascii="Symbol" w:hAnsi="Symbol" w:hint="default"/>
+      </w:rPr>
+    </w:lvl>
+    <w:lvl w:ilvl="7" w:tplc="04090003" w:tentative="1">
+      <w:start w:val="1"/>
+      <w:numFmt w:val="bullet"/>
+      <w:lvlText w:val="o"/>
+      <w:lvlJc w:val="left"/>
+      <w:pPr>
+        <w:ind w:left="5760" w:hanging="360"/>
+      </w:pPr>
+      <w:rPr>
+        <w:rFonts w:ascii="Courier New" w:hAnsi="Courier New" w:cs="Courier New" w:hint="default"/>
+      </w:rPr>
+    </w:lvl>
+    <w:lvl w:ilvl="8" w:tplc="04090005" w:tentative="1">
+      <w:start w:val="1"/>
+      <w:numFmt w:val="bullet"/>
+      <w:lvlText w:val=""/>
+      <w:lvlJc w:val="left"/>
+      <w:pPr>
+        <w:ind w:left="6480" w:hanging="360"/>
+      </w:pPr>
+      <w:rPr>
+        <w:rFonts w:ascii="Wingdings" w:hAnsi="Wingdings" w:hint="default"/>
       </w:rPr>
     </w:lvl>
   </w:abstractNum>
@@ -737,6 +864,9 @@
   </w:num>
   <w:num w:numId="2">
     <w:abstractNumId w:val="1"/>
+  </w:num>
+  <w:num w:numId="3">
+    <w:abstractNumId w:val="2"/>
   </w:num>
 </w:numbering>
 </file>

</xml_diff>

<commit_message>
tried to merge the code with code analysis
</commit_message>
<xml_diff>
--- a/documents/Amazon EC2 Setup Deployment Manual.docx
+++ b/documents/Amazon EC2 Setup Deployment Manual.docx
@@ -490,6 +490,24 @@
           <w:rFonts w:asciiTheme="majorHAnsi" w:hAnsiTheme="majorHAnsi" w:cstheme="majorHAnsi"/>
         </w:rPr>
         <w:t>Temp</w:t>
+      </w:r>
+    </w:p>
+    <w:p>
+      <w:pPr>
+        <w:pStyle w:val="ListParagraph"/>
+        <w:numPr>
+          <w:ilvl w:val="1"/>
+          <w:numId w:val="3"/>
+        </w:numPr>
+        <w:rPr>
+          <w:rFonts w:asciiTheme="majorHAnsi" w:hAnsiTheme="majorHAnsi" w:cstheme="majorHAnsi"/>
+        </w:rPr>
+      </w:pPr>
+      <w:r>
+        <w:rPr>
+          <w:rFonts w:asciiTheme="majorHAnsi" w:hAnsiTheme="majorHAnsi" w:cstheme="majorHAnsi"/>
+        </w:rPr>
+        <w:t>Third-Party</w:t>
       </w:r>
       <w:bookmarkStart w:id="0" w:name="_GoBack"/>
       <w:bookmarkEnd w:id="0"/>

</xml_diff>